<commit_message>
allowed for multiple finalizes on doc upload
</commit_message>
<xml_diff>
--- a/data/doc_template.docx
+++ b/data/doc_template.docx
@@ -62,37 +62,8 @@
             <w:tcW w:w="3150" w:type="dxa"/>
           </w:tcPr>
           <w:p>
-            <w:pPr>
-              <w:pStyle w:val="TableParagraph"/>
-              <w:spacing w:line="198" w:lineRule="exact"/>
-              <w:ind w:left="81"/>
-              <w:rPr>
-                <w:b/>
-                <w:sz w:val="18"/>
-              </w:rPr>
-            </w:pPr>
-            <w:r>
-              <w:rPr>
-                <w:b/>
-                <w:sz w:val="18"/>
-              </w:rPr>
-              <w:t>PROJECT</w:t>
-            </w:r>
-            <w:r>
-              <w:rPr>
-                <w:b/>
-                <w:spacing w:val="-3"/>
-                <w:sz w:val="18"/>
-              </w:rPr>
-              <w:t xml:space="preserve"> </w:t>
-            </w:r>
-            <w:r>
-              <w:rPr>
-                <w:b/>
-                <w:spacing w:val="-2"/>
-                <w:sz w:val="18"/>
-              </w:rPr>
-              <w:t>INFORMATION:</w:t>
+            <w:r>
+              <w:t>{{ coluimn_0 }}</w:t>
             </w:r>
           </w:p>
         </w:tc>
@@ -219,29 +190,8 @@
             <w:tcW w:w="3150" w:type="dxa"/>
           </w:tcPr>
           <w:p>
-            <w:pPr>
-              <w:pStyle w:val="TableParagraph"/>
-              <w:spacing w:line="206" w:lineRule="exact"/>
-              <w:ind w:left="55"/>
-              <w:rPr>
-                <w:b/>
-                <w:sz w:val="18"/>
-              </w:rPr>
-            </w:pPr>
-            <w:r>
-              <w:rPr>
-                <w:b/>
-                <w:sz w:val="18"/>
-              </w:rPr>
-              <w:t>JSA</w:t>
-            </w:r>
-            <w:r>
-              <w:rPr>
-                <w:b/>
-                <w:spacing w:val="-5"/>
-                <w:sz w:val="18"/>
-              </w:rPr>
-              <w:t xml:space="preserve"> BY:</w:t>
+            <w:r>
+              <w:t>{{ coluimn_1 }}</w:t>
             </w:r>
           </w:p>
         </w:tc>
@@ -824,37 +774,8 @@
             <w:tcW w:w="3150" w:type="dxa"/>
           </w:tcPr>
           <w:p>
-            <w:pPr>
-              <w:pStyle w:val="TableParagraph"/>
-              <w:spacing w:line="206" w:lineRule="exact"/>
-              <w:ind w:left="55"/>
-              <w:rPr>
-                <w:b/>
-                <w:sz w:val="18"/>
-              </w:rPr>
-            </w:pPr>
-            <w:r>
-              <w:rPr>
-                <w:b/>
-                <w:sz w:val="18"/>
-              </w:rPr>
-              <w:t>BRIEFED</w:t>
-            </w:r>
-            <w:r>
-              <w:rPr>
-                <w:b/>
-                <w:spacing w:val="-4"/>
-                <w:sz w:val="18"/>
-              </w:rPr>
-              <w:t xml:space="preserve"> </w:t>
-            </w:r>
-            <w:r>
-              <w:rPr>
-                <w:b/>
-                <w:spacing w:val="-2"/>
-                <w:sz w:val="18"/>
-              </w:rPr>
-              <w:t>PERSONNEL:</w:t>
+            <w:r>
+              <w:t>{{ coluimn_2 }}</w:t>
             </w:r>
           </w:p>
         </w:tc>
@@ -1445,22 +1366,8 @@
             <w:tcW w:w="3150" w:type="dxa"/>
           </w:tcPr>
           <w:p>
-            <w:pPr>
-              <w:pStyle w:val="TableParagraph"/>
-              <w:spacing w:line="206" w:lineRule="exact"/>
-              <w:ind w:left="55"/>
-              <w:rPr>
-                <w:b/>
-                <w:sz w:val="18"/>
-              </w:rPr>
-            </w:pPr>
-            <w:r>
-              <w:rPr>
-                <w:b/>
-                <w:spacing w:val="-2"/>
-                <w:sz w:val="18"/>
-              </w:rPr>
-              <w:t>FACILITY/BUILDING/AREA:</w:t>
+            <w:r>
+              <w:t>{{ coluimn_3 }}</w:t>
             </w:r>
           </w:p>
         </w:tc>
@@ -1613,37 +1520,8 @@
             <w:tcW w:w="3150" w:type="dxa"/>
           </w:tcPr>
           <w:p>
-            <w:pPr>
-              <w:pStyle w:val="TableParagraph"/>
-              <w:spacing w:line="206" w:lineRule="exact"/>
-              <w:ind w:left="55"/>
-              <w:rPr>
-                <w:b/>
-                <w:sz w:val="18"/>
-              </w:rPr>
-            </w:pPr>
-            <w:r>
-              <w:rPr>
-                <w:b/>
-                <w:sz w:val="18"/>
-              </w:rPr>
-              <w:t>REVISION</w:t>
-            </w:r>
-            <w:r>
-              <w:rPr>
-                <w:b/>
-                <w:spacing w:val="-3"/>
-                <w:sz w:val="18"/>
-              </w:rPr>
-              <w:t xml:space="preserve"> </w:t>
-            </w:r>
-            <w:r>
-              <w:rPr>
-                <w:b/>
-                <w:spacing w:val="-2"/>
-                <w:sz w:val="18"/>
-              </w:rPr>
-              <w:t>REVIEW:</w:t>
+            <w:r>
+              <w:t>{{ coluimn_4 }}</w:t>
             </w:r>
           </w:p>
         </w:tc>
@@ -2389,88 +2267,8 @@
             <w:tcW w:w="3150" w:type="dxa"/>
           </w:tcPr>
           <w:p>
-            <w:pPr>
-              <w:pStyle w:val="TableParagraph"/>
-              <w:ind w:left="71" w:hanging="18"/>
-              <w:rPr>
-                <w:b/>
-                <w:sz w:val="18"/>
-              </w:rPr>
-            </w:pPr>
-            <w:r>
-              <w:rPr>
-                <w:b/>
-                <w:sz w:val="18"/>
-              </w:rPr>
-              <w:t>REVIEWED</w:t>
-            </w:r>
-            <w:r>
-              <w:rPr>
-                <w:b/>
-                <w:spacing w:val="-10"/>
-                <w:sz w:val="18"/>
-              </w:rPr>
-              <w:t xml:space="preserve"> </w:t>
-            </w:r>
-            <w:r>
-              <w:rPr>
-                <w:b/>
-                <w:sz w:val="18"/>
-              </w:rPr>
-              <w:t>BY</w:t>
-            </w:r>
-            <w:r>
-              <w:rPr>
-                <w:b/>
-                <w:spacing w:val="-10"/>
-                <w:sz w:val="18"/>
-              </w:rPr>
-              <w:t xml:space="preserve"> </w:t>
-            </w:r>
-            <w:r>
-              <w:rPr>
-                <w:b/>
-                <w:sz w:val="18"/>
-              </w:rPr>
-              <w:t>POC</w:t>
-            </w:r>
-            <w:r>
-              <w:rPr>
-                <w:b/>
-                <w:spacing w:val="-10"/>
-                <w:sz w:val="18"/>
-              </w:rPr>
-              <w:t xml:space="preserve"> </w:t>
-            </w:r>
-            <w:r>
-              <w:rPr>
-                <w:b/>
-                <w:sz w:val="18"/>
-              </w:rPr>
-              <w:t>and</w:t>
-            </w:r>
-            <w:r>
-              <w:rPr>
-                <w:b/>
-                <w:spacing w:val="-10"/>
-                <w:sz w:val="18"/>
-              </w:rPr>
-              <w:t xml:space="preserve"> </w:t>
-            </w:r>
-            <w:r>
-              <w:rPr>
-                <w:b/>
-                <w:sz w:val="18"/>
-              </w:rPr>
-              <w:t xml:space="preserve">S&amp;H </w:t>
-            </w:r>
-            <w:r>
-              <w:rPr>
-                <w:b/>
-                <w:spacing w:val="-2"/>
-                <w:sz w:val="18"/>
-              </w:rPr>
-              <w:t>REPRESENTATIVE:</w:t>
+            <w:r>
+              <w:t>{{ coluimn_5 }}</w:t>
             </w:r>
           </w:p>
         </w:tc>
@@ -3107,37 +2905,8 @@
             <w:tcW w:w="3150" w:type="dxa"/>
           </w:tcPr>
           <w:p>
-            <w:pPr>
-              <w:pStyle w:val="TableParagraph"/>
-              <w:spacing w:line="206" w:lineRule="exact"/>
-              <w:ind w:left="55"/>
-              <w:rPr>
-                <w:b/>
-                <w:sz w:val="18"/>
-              </w:rPr>
-            </w:pPr>
-            <w:r>
-              <w:rPr>
-                <w:b/>
-                <w:sz w:val="18"/>
-              </w:rPr>
-              <w:t>APPROVED</w:t>
-            </w:r>
-            <w:r>
-              <w:rPr>
-                <w:b/>
-                <w:spacing w:val="-9"/>
-                <w:sz w:val="18"/>
-              </w:rPr>
-              <w:t xml:space="preserve"> </w:t>
-            </w:r>
-            <w:r>
-              <w:rPr>
-                <w:b/>
-                <w:spacing w:val="-2"/>
-                <w:sz w:val="18"/>
-              </w:rPr>
-              <w:t>BY/DATE:</w:t>
+            <w:r>
+              <w:t>{{ coluimn_6 }}</w:t>
             </w:r>
           </w:p>
         </w:tc>
@@ -3588,80 +3357,8 @@
             <w:tcW w:w="3150" w:type="dxa"/>
           </w:tcPr>
           <w:p>
-            <w:pPr>
-              <w:pStyle w:val="TableParagraph"/>
-              <w:ind w:left="55" w:right="97"/>
-              <w:rPr>
-                <w:b/>
-                <w:sz w:val="18"/>
-              </w:rPr>
-            </w:pPr>
-            <w:r>
-              <w:rPr>
-                <w:b/>
-                <w:sz w:val="18"/>
-              </w:rPr>
-              <w:t>BRIEFLY</w:t>
-            </w:r>
-            <w:r>
-              <w:rPr>
-                <w:b/>
-                <w:spacing w:val="-15"/>
-                <w:sz w:val="18"/>
-              </w:rPr>
-              <w:t xml:space="preserve"> </w:t>
-            </w:r>
-            <w:r>
-              <w:rPr>
-                <w:b/>
-                <w:sz w:val="18"/>
-              </w:rPr>
-              <w:t>DESCRIBE</w:t>
-            </w:r>
-            <w:r>
-              <w:rPr>
-                <w:b/>
-                <w:spacing w:val="-13"/>
-                <w:sz w:val="18"/>
-              </w:rPr>
-              <w:t xml:space="preserve"> </w:t>
-            </w:r>
-            <w:r>
-              <w:rPr>
-                <w:b/>
-                <w:sz w:val="18"/>
-              </w:rPr>
-              <w:t>THE</w:t>
-            </w:r>
-            <w:r>
-              <w:rPr>
-                <w:b/>
-                <w:spacing w:val="-13"/>
-                <w:sz w:val="18"/>
-              </w:rPr>
-              <w:t xml:space="preserve"> </w:t>
-            </w:r>
-            <w:r>
-              <w:rPr>
-                <w:b/>
-                <w:sz w:val="18"/>
-              </w:rPr>
-              <w:t>JOB</w:t>
-            </w:r>
-            <w:r>
-              <w:rPr>
-                <w:b/>
-                <w:spacing w:val="-12"/>
-                <w:sz w:val="18"/>
-              </w:rPr>
-              <w:t xml:space="preserve"> </w:t>
-            </w:r>
-            <w:r>
-              <w:rPr>
-                <w:b/>
-                <w:sz w:val="18"/>
-              </w:rPr>
-              <w:t>AND EXPECTED RESULT:</w:t>
+            <w:r>
+              <w:t>{{ coluimn_7 }}</w:t>
             </w:r>
           </w:p>
         </w:tc>
@@ -3794,82 +3491,8 @@
             <w:tcW w:w="3150" w:type="dxa"/>
           </w:tcPr>
           <w:p>
-            <w:pPr>
-              <w:pStyle w:val="TableParagraph"/>
-              <w:spacing w:line="206" w:lineRule="exact"/>
-              <w:ind w:left="55"/>
-              <w:rPr>
-                <w:b/>
-                <w:sz w:val="18"/>
-              </w:rPr>
-            </w:pPr>
-            <w:r>
-              <w:rPr>
-                <w:b/>
-                <w:sz w:val="18"/>
-              </w:rPr>
-              <w:t>SEQUENCE</w:t>
-            </w:r>
-            <w:r>
-              <w:rPr>
-                <w:b/>
-                <w:spacing w:val="-13"/>
-                <w:sz w:val="18"/>
-              </w:rPr>
-              <w:t xml:space="preserve"> </w:t>
-            </w:r>
-            <w:r>
-              <w:rPr>
-                <w:b/>
-                <w:sz w:val="18"/>
-              </w:rPr>
-              <w:t>OF</w:t>
-            </w:r>
-            <w:r>
-              <w:rPr>
-                <w:b/>
-                <w:spacing w:val="-13"/>
-                <w:sz w:val="18"/>
-              </w:rPr>
-              <w:t xml:space="preserve"> </w:t>
-            </w:r>
-            <w:r>
-              <w:rPr>
-                <w:b/>
-                <w:sz w:val="18"/>
-              </w:rPr>
-              <w:t>BASIC</w:t>
-            </w:r>
-            <w:r>
-              <w:rPr>
-                <w:b/>
-                <w:spacing w:val="-14"/>
-                <w:sz w:val="18"/>
-              </w:rPr>
-              <w:t xml:space="preserve"> </w:t>
-            </w:r>
-            <w:r>
-              <w:rPr>
-                <w:b/>
-                <w:sz w:val="18"/>
-              </w:rPr>
-              <w:t>JOB</w:t>
-            </w:r>
-            <w:r>
-              <w:rPr>
-                <w:b/>
-                <w:spacing w:val="-9"/>
-                <w:sz w:val="18"/>
-              </w:rPr>
-              <w:t xml:space="preserve"> </w:t>
-            </w:r>
-            <w:r>
-              <w:rPr>
-                <w:b/>
-                <w:spacing w:val="-2"/>
-                <w:sz w:val="18"/>
-              </w:rPr>
-              <w:t>STEPS:</w:t>
+            <w:r>
+              <w:t>{{ coluimn_8 }}</w:t>
             </w:r>
           </w:p>
         </w:tc>
@@ -4280,36 +3903,8 @@
             <w:tcW w:w="3150" w:type="dxa"/>
           </w:tcPr>
           <w:p>
-            <w:pPr>
-              <w:pStyle w:val="TableParagraph"/>
-              <w:ind w:left="55"/>
-              <w:rPr>
-                <w:b/>
-                <w:sz w:val="18"/>
-              </w:rPr>
-            </w:pPr>
-            <w:r>
-              <w:rPr>
-                <w:b/>
-                <w:sz w:val="18"/>
-              </w:rPr>
-              <w:t>POTENTIAL</w:t>
-            </w:r>
-            <w:r>
-              <w:rPr>
-                <w:b/>
-                <w:spacing w:val="-8"/>
-                <w:sz w:val="18"/>
-              </w:rPr>
-              <w:t xml:space="preserve"> </w:t>
-            </w:r>
-            <w:r>
-              <w:rPr>
-                <w:b/>
-                <w:spacing w:val="-2"/>
-                <w:sz w:val="18"/>
-              </w:rPr>
-              <w:t>HAZARDS:</w:t>
+            <w:r>
+              <w:t>{{ coluimn_9 }}</w:t>
             </w:r>
           </w:p>
         </w:tc>
@@ -5291,36 +4886,8 @@
             <w:tcW w:w="3150" w:type="dxa"/>
           </w:tcPr>
           <w:p>
-            <w:pPr>
-              <w:pStyle w:val="TableParagraph"/>
-              <w:ind w:left="55"/>
-              <w:rPr>
-                <w:b/>
-                <w:sz w:val="18"/>
-              </w:rPr>
-            </w:pPr>
-            <w:r>
-              <w:rPr>
-                <w:b/>
-                <w:sz w:val="18"/>
-              </w:rPr>
-              <w:t>HAZARD</w:t>
-            </w:r>
-            <w:r>
-              <w:rPr>
-                <w:b/>
-                <w:spacing w:val="-9"/>
-                <w:sz w:val="18"/>
-              </w:rPr>
-              <w:t xml:space="preserve"> </w:t>
-            </w:r>
-            <w:r>
-              <w:rPr>
-                <w:b/>
-                <w:spacing w:val="-2"/>
-                <w:sz w:val="18"/>
-              </w:rPr>
-              <w:t>CONTROL/PPE:</w:t>
+            <w:r>
+              <w:t>{{ coluimn_10 }}</w:t>
             </w:r>
           </w:p>
         </w:tc>
@@ -6124,21 +5691,8 @@
             <w:tcW w:w="3150" w:type="dxa"/>
           </w:tcPr>
           <w:p>
-            <w:pPr>
-              <w:pStyle w:val="TableParagraph"/>
-              <w:ind w:left="55"/>
-              <w:rPr>
-                <w:b/>
-                <w:sz w:val="18"/>
-              </w:rPr>
-            </w:pPr>
-            <w:r>
-              <w:rPr>
-                <w:b/>
-                <w:spacing w:val="-2"/>
-                <w:sz w:val="18"/>
-              </w:rPr>
-              <w:t>REFERENCE:</w:t>
+            <w:r>
+              <w:t>{{ coluimn_11 }}</w:t>
             </w:r>
           </w:p>
         </w:tc>
@@ -6339,8 +5893,29 @@
             <w:tcW w:w="3150" w:type="dxa"/>
           </w:tcPr>
           <w:p>
-            <w:r>
-              <w:t>{{ employee_number_0 }}</w:t>
+            <w:pPr>
+              <w:pStyle w:val="TableParagraph"/>
+              <w:ind w:left="56"/>
+              <w:rPr>
+                <w:b/>
+                <w:sz w:val="18"/>
+              </w:rPr>
+            </w:pPr>
+            <w:r>
+              <w:rPr>
+                <w:b/>
+                <w:spacing w:val="-2"/>
+                <w:sz w:val="18"/>
+              </w:rPr>
+              <w:t xml:space="preserve">Employee </w:t>
+            </w:r>
+            <w:r>
+              <w:rPr>
+                <w:b/>
+                <w:spacing w:val="-2"/>
+                <w:sz w:val="18"/>
+              </w:rPr>
+              <w:t>Number:</w:t>
             </w:r>
           </w:p>
         </w:tc>
@@ -6439,9 +6014,13 @@
             <w:tcW w:w="3150" w:type="dxa"/>
           </w:tcPr>
           <w:p>
-            <w:r>
-              <w:t>{{ employee_number_1 }}</w:t>
-            </w:r>
+            <w:pPr>
+              <w:pStyle w:val="TableParagraph"/>
+              <w:rPr>
+                <w:rFonts w:ascii="Times New Roman"/>
+                <w:sz w:val="18"/>
+              </w:rPr>
+            </w:pPr>
           </w:p>
         </w:tc>
         <w:tc>
@@ -6496,9 +6075,13 @@
             <w:tcW w:w="3150" w:type="dxa"/>
           </w:tcPr>
           <w:p>
-            <w:r>
-              <w:t>{{ employee_number_2 }}</w:t>
-            </w:r>
+            <w:pPr>
+              <w:pStyle w:val="TableParagraph"/>
+              <w:rPr>
+                <w:rFonts w:ascii="Times New Roman"/>
+                <w:sz w:val="18"/>
+              </w:rPr>
+            </w:pPr>
           </w:p>
         </w:tc>
         <w:tc>
@@ -6553,9 +6136,13 @@
             <w:tcW w:w="3150" w:type="dxa"/>
           </w:tcPr>
           <w:p>
-            <w:r>
-              <w:t>{{ employee_number_3 }}</w:t>
-            </w:r>
+            <w:pPr>
+              <w:pStyle w:val="TableParagraph"/>
+              <w:rPr>
+                <w:rFonts w:ascii="Times New Roman"/>
+                <w:sz w:val="18"/>
+              </w:rPr>
+            </w:pPr>
           </w:p>
         </w:tc>
         <w:tc>
@@ -6610,9 +6197,13 @@
             <w:tcW w:w="3150" w:type="dxa"/>
           </w:tcPr>
           <w:p>
-            <w:r>
-              <w:t>{{ employee_number_4 }}</w:t>
-            </w:r>
+            <w:pPr>
+              <w:pStyle w:val="TableParagraph"/>
+              <w:rPr>
+                <w:rFonts w:ascii="Times New Roman"/>
+                <w:sz w:val="18"/>
+              </w:rPr>
+            </w:pPr>
           </w:p>
         </w:tc>
         <w:tc>
@@ -13375,7 +12966,11 @@
         </w:tc>
       </w:tr>
     </w:tbl>
-    <w:p/>
+    <w:p>
+      <w:r>
+        <w:t>{{ random paragraph }}</w:t>
+      </w:r>
+    </w:p>
     <w:sectPr>
       <w:type w:val="continuous"/>
       <w:pgSz w:w="15840" w:h="12240" w:orient="landscape"/>

</xml_diff>